<commit_message>
docs: add step-by-step testing instructions
</commit_message>
<xml_diff>
--- a/observability/OBSERVABILIDADE.docx
+++ b/observability/OBSERVABILIDADE.docx
@@ -3568,7 +3568,6 @@
         </w:rPr>
         <w:t>-</w:t>
       </w:r>
-      <w:proofErr w:type="gramStart"/>
       <w:r>
         <w:rPr>
           <w:rFonts w:ascii="Consolas" w:hAnsi="Consolas" w:cs="Courier New"/>
@@ -3597,7 +3596,6 @@
         <w:t>json</w:t>
       </w:r>
       <w:proofErr w:type="spellEnd"/>
-      <w:proofErr w:type="gramEnd"/>
     </w:p>
     <w:p>
       <w:pPr>
@@ -4033,7 +4031,7 @@
     <w:p>
       <w:r>
         <w:pict w14:anchorId="0CADF509">
-          <v:rect id="_x0000_i1037" style="width:0;height:1.5pt" o:hralign="center" o:hrstd="t" o:hr="t" fillcolor="#a0a0a0" stroked="f"/>
+          <v:rect id="_x0000_i1025" style="width:0;height:1.5pt" o:hralign="center" o:hrstd="t" o:hr="t" fillcolor="#a0a0a0" stroked="f"/>
         </w:pict>
       </w:r>
     </w:p>
@@ -4157,7 +4155,7 @@
     <w:p>
       <w:r>
         <w:pict w14:anchorId="089E03EF">
-          <v:rect id="_x0000_i1038" style="width:0;height:1.5pt" o:hralign="center" o:hrstd="t" o:hr="t" fillcolor="#a0a0a0" stroked="f"/>
+          <v:rect id="_x0000_i1026" style="width:0;height:1.5pt" o:hralign="center" o:hrstd="t" o:hr="t" fillcolor="#a0a0a0" stroked="f"/>
         </w:pict>
       </w:r>
     </w:p>
@@ -4340,6 +4338,9 @@
         <w:spacing w:after="0"/>
       </w:pPr>
       <w:r>
+        <w:rPr>
+          <w:noProof/>
+        </w:rPr>
         <w:lastRenderedPageBreak/>
         <w:drawing>
           <wp:anchor distT="0" distB="0" distL="114300" distR="114300" simplePos="0" relativeHeight="251658240" behindDoc="0" locked="0" layoutInCell="1" allowOverlap="1" wp14:anchorId="501E39F5" wp14:editId="4A4D83B4">
@@ -4481,8 +4482,6 @@
       </w:r>
       <w:r>
         <w:br/>
-      </w:r>
-      <w:r>
         <w:t xml:space="preserve">sum </w:t>
       </w:r>
       <w:proofErr w:type="spellStart"/>
@@ -4535,13 +4534,8 @@
       <w:r>
         <w:br/>
       </w:r>
-      <w:proofErr w:type="gramStart"/>
-      <w:r>
-        <w:t>  Significa</w:t>
-      </w:r>
-      <w:proofErr w:type="gramEnd"/>
-      <w:r>
-        <w:t xml:space="preserve"> </w:t>
+      <w:r>
+        <w:t xml:space="preserve">  Significa </w:t>
       </w:r>
       <w:r>
         <w:rPr>
@@ -4571,13 +4565,8 @@
       <w:pPr>
         <w:spacing w:after="0"/>
       </w:pPr>
-      <w:proofErr w:type="gramStart"/>
-      <w:r>
-        <w:t>  No</w:t>
-      </w:r>
-      <w:proofErr w:type="gramEnd"/>
-      <w:r>
-        <w:t xml:space="preserve"> </w:t>
+      <w:r>
+        <w:t xml:space="preserve">  No </w:t>
       </w:r>
       <w:proofErr w:type="spellStart"/>
       <w:r>
@@ -4614,18 +4603,13 @@
         <w:spacing w:after="0"/>
       </w:pPr>
       <w:r>
-        <w:t xml:space="preserve">    </w:t>
-      </w:r>
-      <w:proofErr w:type="gramStart"/>
-      <w:r>
-        <w:t>.</w:t>
+        <w:t xml:space="preserve">    .</w:t>
       </w:r>
       <w:proofErr w:type="spellStart"/>
       <w:r>
         <w:t>WithLabels</w:t>
       </w:r>
       <w:proofErr w:type="spellEnd"/>
-      <w:proofErr w:type="gramEnd"/>
       <w:r>
         <w:t>("</w:t>
       </w:r>
@@ -4647,15 +4631,7 @@
         </w:rPr>
       </w:pPr>
       <w:r>
-        <w:t xml:space="preserve">    </w:t>
-      </w:r>
-      <w:proofErr w:type="gramStart"/>
-      <w:r>
-        <w:t>.Inc</w:t>
-      </w:r>
-      <w:proofErr w:type="gramEnd"/>
-      <w:r>
-        <w:t>();</w:t>
+        <w:t xml:space="preserve">    .Inc();</w:t>
       </w:r>
       <w:r>
         <w:br/>
@@ -4809,13 +4785,8 @@
       <w:pPr>
         <w:spacing w:after="0"/>
       </w:pPr>
-      <w:proofErr w:type="gramStart"/>
-      <w:r>
-        <w:t>  No</w:t>
-      </w:r>
-      <w:proofErr w:type="gramEnd"/>
-      <w:r>
-        <w:t xml:space="preserve"> </w:t>
+      <w:r>
+        <w:t xml:space="preserve">  No </w:t>
       </w:r>
       <w:proofErr w:type="spellStart"/>
       <w:r>
@@ -4853,7 +4824,6 @@
         <w:t xml:space="preserve"> new </w:t>
       </w:r>
       <w:proofErr w:type="spellStart"/>
-      <w:proofErr w:type="gramStart"/>
       <w:r>
         <w:t>RpcException</w:t>
       </w:r>
@@ -4861,21 +4831,15 @@
       <w:r>
         <w:t>(</w:t>
       </w:r>
-      <w:proofErr w:type="gramEnd"/>
     </w:p>
     <w:p>
       <w:pPr>
         <w:spacing w:after="0"/>
       </w:pPr>
       <w:r>
-        <w:t xml:space="preserve">    new </w:t>
-      </w:r>
-      <w:proofErr w:type="gramStart"/>
-      <w:r>
-        <w:t>Status(</w:t>
-      </w:r>
-      <w:proofErr w:type="spellStart"/>
-      <w:proofErr w:type="gramEnd"/>
+        <w:t xml:space="preserve">    new Status(</w:t>
+      </w:r>
+      <w:proofErr w:type="spellStart"/>
       <w:r>
         <w:t>StatusCode.Internal</w:t>
       </w:r>
@@ -4905,18 +4869,13 @@
         <w:spacing w:after="0"/>
       </w:pPr>
       <w:r>
-        <w:t xml:space="preserve">    </w:t>
-      </w:r>
-      <w:proofErr w:type="gramStart"/>
-      <w:r>
-        <w:t>.</w:t>
+        <w:t xml:space="preserve">    .</w:t>
       </w:r>
       <w:proofErr w:type="spellStart"/>
       <w:r>
         <w:t>WithLabels</w:t>
       </w:r>
       <w:proofErr w:type="spellEnd"/>
-      <w:proofErr w:type="gramEnd"/>
       <w:r>
         <w:t>("</w:t>
       </w:r>
@@ -4929,12 +4888,10 @@
         <w:t xml:space="preserve">", </w:t>
       </w:r>
       <w:proofErr w:type="spellStart"/>
-      <w:proofErr w:type="gramStart"/>
       <w:r>
         <w:t>ex.StatusCode.ToString</w:t>
       </w:r>
       <w:proofErr w:type="spellEnd"/>
-      <w:proofErr w:type="gramEnd"/>
       <w:r>
         <w:t>())</w:t>
       </w:r>
@@ -4944,15 +4901,7 @@
         <w:spacing w:after="0"/>
       </w:pPr>
       <w:r>
-        <w:t xml:space="preserve">    </w:t>
-      </w:r>
-      <w:proofErr w:type="gramStart"/>
-      <w:r>
-        <w:t>.Inc</w:t>
-      </w:r>
-      <w:proofErr w:type="gramEnd"/>
-      <w:r>
-        <w:t>();</w:t>
+        <w:t xml:space="preserve">    .Inc();</w:t>
       </w:r>
     </w:p>
     <w:p>
@@ -5040,6 +4989,176 @@
       </w:r>
       <w:r>
         <w:br/>
+      </w:r>
+      <w:r>
+        <w:t xml:space="preserve">Este repositório é um </w:t>
+      </w:r>
+      <w:proofErr w:type="spellStart"/>
+      <w:r>
+        <w:t>showcase</w:t>
+      </w:r>
+      <w:proofErr w:type="spellEnd"/>
+      <w:r>
+        <w:t xml:space="preserve"> completo de </w:t>
+      </w:r>
+      <w:proofErr w:type="spellStart"/>
+      <w:r>
+        <w:t>observabilidade</w:t>
+      </w:r>
+      <w:proofErr w:type="spellEnd"/>
+      <w:r>
+        <w:t xml:space="preserve"> </w:t>
+      </w:r>
+      <w:proofErr w:type="spellStart"/>
+      <w:r>
+        <w:t>gRPC</w:t>
+      </w:r>
+      <w:proofErr w:type="spellEnd"/>
+      <w:r>
+        <w:t>.</w:t>
+      </w:r>
+    </w:p>
+    <w:p>
+      <w:pPr>
+        <w:spacing w:after="0"/>
+      </w:pPr>
+      <w:r>
+        <w:t>Para testar:</w:t>
+      </w:r>
+    </w:p>
+    <w:p>
+      <w:pPr>
+        <w:spacing w:after="0"/>
+      </w:pPr>
+    </w:p>
+    <w:p>
+      <w:pPr>
+        <w:spacing w:after="0"/>
+      </w:pPr>
+      <w:r>
+        <w:t xml:space="preserve">1) </w:t>
+      </w:r>
+      <w:proofErr w:type="spellStart"/>
+      <w:r>
+        <w:t>docker</w:t>
+      </w:r>
+      <w:proofErr w:type="spellEnd"/>
+      <w:r>
+        <w:t xml:space="preserve"> </w:t>
+      </w:r>
+      <w:proofErr w:type="spellStart"/>
+      <w:r>
+        <w:t>compose</w:t>
+      </w:r>
+      <w:proofErr w:type="spellEnd"/>
+      <w:r>
+        <w:t xml:space="preserve"> </w:t>
+      </w:r>
+      <w:proofErr w:type="spellStart"/>
+      <w:r>
+        <w:t>up</w:t>
+      </w:r>
+      <w:proofErr w:type="spellEnd"/>
+      <w:r>
+        <w:t xml:space="preserve"> -d</w:t>
+      </w:r>
+    </w:p>
+    <w:p>
+      <w:pPr>
+        <w:spacing w:after="0"/>
+      </w:pPr>
+      <w:r>
+        <w:t xml:space="preserve">2) </w:t>
+      </w:r>
+      <w:proofErr w:type="spellStart"/>
+      <w:r>
+        <w:t>dotnet</w:t>
+      </w:r>
+      <w:proofErr w:type="spellEnd"/>
+      <w:r>
+        <w:t xml:space="preserve"> </w:t>
+      </w:r>
+      <w:proofErr w:type="spellStart"/>
+      <w:r>
+        <w:t>run</w:t>
+      </w:r>
+      <w:proofErr w:type="spellEnd"/>
+      <w:r>
+        <w:t xml:space="preserve"> --</w:t>
+      </w:r>
+      <w:proofErr w:type="spellStart"/>
+      <w:r>
+        <w:t>project</w:t>
+      </w:r>
+      <w:proofErr w:type="spellEnd"/>
+      <w:r>
+        <w:t xml:space="preserve"> </w:t>
+      </w:r>
+      <w:proofErr w:type="spellStart"/>
+      <w:r>
+        <w:t>GrpcServer</w:t>
+      </w:r>
+      <w:proofErr w:type="spellEnd"/>
+    </w:p>
+    <w:p>
+      <w:pPr>
+        <w:spacing w:after="0"/>
+      </w:pPr>
+      <w:r>
+        <w:t xml:space="preserve">3) </w:t>
+      </w:r>
+      <w:proofErr w:type="spellStart"/>
+      <w:r>
+        <w:t>dotnet</w:t>
+      </w:r>
+      <w:proofErr w:type="spellEnd"/>
+      <w:r>
+        <w:t xml:space="preserve"> </w:t>
+      </w:r>
+      <w:proofErr w:type="spellStart"/>
+      <w:r>
+        <w:t>run</w:t>
+      </w:r>
+      <w:proofErr w:type="spellEnd"/>
+      <w:r>
+        <w:t xml:space="preserve"> --</w:t>
+      </w:r>
+      <w:proofErr w:type="spellStart"/>
+      <w:r>
+        <w:t>project</w:t>
+      </w:r>
+      <w:proofErr w:type="spellEnd"/>
+      <w:r>
+        <w:t xml:space="preserve"> </w:t>
+      </w:r>
+      <w:proofErr w:type="spellStart"/>
+      <w:r>
+        <w:t>GrpcLoadClient</w:t>
+      </w:r>
+      <w:proofErr w:type="spellEnd"/>
+    </w:p>
+    <w:p>
+      <w:pPr>
+        <w:spacing w:after="0"/>
+      </w:pPr>
+      <w:r>
+        <w:t>4) Acesse http://localhost:3000 (admin/admin)</w:t>
+      </w:r>
+    </w:p>
+    <w:p>
+      <w:pPr>
+        <w:spacing w:after="0"/>
+      </w:pPr>
+    </w:p>
+    <w:p>
+      <w:pPr>
+        <w:spacing w:after="0"/>
+        <w:rPr>
+          <w:u w:val="single"/>
+        </w:rPr>
+      </w:pPr>
+      <w:r>
+        <w:t>Os dashboards começam a mostrar dados em poucos segundos.</w:t>
       </w:r>
     </w:p>
     <w:sectPr>
@@ -7144,6 +7263,7 @@
   <w:style w:type="character" w:default="1" w:styleId="Fontepargpadro">
     <w:name w:val="Default Paragraph Font"/>
     <w:uiPriority w:val="1"/>
+    <w:semiHidden/>
     <w:unhideWhenUsed/>
   </w:style>
   <w:style w:type="table" w:default="1" w:styleId="Tabelanormal">

</xml_diff>

<commit_message>
docs: add step-by-step testing instructions - pdf
</commit_message>
<xml_diff>
--- a/observability/OBSERVABILIDADE.docx
+++ b/observability/OBSERVABILIDADE.docx
@@ -4983,6 +4983,9 @@
     <w:p>
       <w:pPr>
         <w:spacing w:after="0"/>
+        <w:rPr>
+          <w:u w:val="single"/>
+        </w:rPr>
       </w:pPr>
       <w:r>
         <w:br/>
@@ -4991,7 +4994,36 @@
         <w:br/>
       </w:r>
       <w:r>
-        <w:t xml:space="preserve">Este repositório é um </w:t>
+        <w:rPr>
+          <w:rFonts w:ascii="Segoe UI Emoji" w:hAnsi="Segoe UI Emoji" w:cs="Segoe UI Emoji"/>
+        </w:rPr>
+        <w:t>🚀</w:t>
+      </w:r>
+      <w:r>
+        <w:t xml:space="preserve"> Novo projeto no ar: </w:t>
+      </w:r>
+      <w:proofErr w:type="spellStart"/>
+      <w:r>
+        <w:t>gRPC</w:t>
+      </w:r>
+      <w:proofErr w:type="spellEnd"/>
+      <w:r>
+        <w:t xml:space="preserve"> </w:t>
+      </w:r>
+      <w:proofErr w:type="spellStart"/>
+      <w:r>
+        <w:t>Observability</w:t>
+      </w:r>
+      <w:proofErr w:type="spellEnd"/>
+      <w:r>
+        <w:t xml:space="preserve"> Stack</w:t>
+      </w:r>
+      <w:r>
+        <w:br/>
+      </w:r>
+      <w:r>
+        <w:br/>
+        <w:t xml:space="preserve">Criei um </w:t>
       </w:r>
       <w:proofErr w:type="spellStart"/>
       <w:r>
@@ -5007,72 +5039,109 @@
       </w:r>
       <w:proofErr w:type="spellEnd"/>
       <w:r>
+        <w:t xml:space="preserve"> para serviços </w:t>
+      </w:r>
+      <w:proofErr w:type="spellStart"/>
+      <w:r>
+        <w:t>gRPC</w:t>
+      </w:r>
+      <w:proofErr w:type="spellEnd"/>
+      <w:r>
+        <w:t xml:space="preserve"> usando:</w:t>
+      </w:r>
+      <w:r>
+        <w:br/>
+        <w:t>• .NET</w:t>
+      </w:r>
+      <w:r>
+        <w:br/>
+        <w:t xml:space="preserve">• </w:t>
+      </w:r>
+      <w:proofErr w:type="spellStart"/>
+      <w:r>
+        <w:t>Prometheus</w:t>
+      </w:r>
+      <w:proofErr w:type="spellEnd"/>
+      <w:r>
+        <w:br/>
+        <w:t xml:space="preserve">• </w:t>
+      </w:r>
+      <w:proofErr w:type="spellStart"/>
+      <w:r>
+        <w:t>Grafana</w:t>
+      </w:r>
+      <w:proofErr w:type="spellEnd"/>
+      <w:r>
+        <w:br/>
+        <w:t xml:space="preserve">• Docker </w:t>
+      </w:r>
+      <w:proofErr w:type="spellStart"/>
+      <w:r>
+        <w:t>Compose</w:t>
+      </w:r>
+      <w:proofErr w:type="spellEnd"/>
+      <w:r>
+        <w:br/>
+      </w:r>
+      <w:r>
+        <w:br/>
+        <w:t>O projeto simula tráfego real com erro controlado (~50%) e entrega dashboards prontos focados em:</w:t>
+      </w:r>
+      <w:r>
+        <w:br/>
+      </w:r>
+      <w:r>
+        <w:rPr>
+          <w:rFonts w:ascii="Segoe UI Symbol" w:hAnsi="Segoe UI Symbol" w:cs="Segoe UI Symbol"/>
+        </w:rPr>
+        <w:t>✔</w:t>
+      </w:r>
+      <w:r>
         <w:t xml:space="preserve"> </w:t>
       </w:r>
       <w:proofErr w:type="spellStart"/>
       <w:r>
-        <w:t>gRPC</w:t>
-      </w:r>
-      <w:proofErr w:type="spellEnd"/>
-      <w:r>
-        <w:t>.</w:t>
-      </w:r>
-    </w:p>
-    <w:p>
-      <w:pPr>
-        <w:spacing w:after="0"/>
-      </w:pPr>
-      <w:r>
-        <w:t>Para testar:</w:t>
-      </w:r>
-    </w:p>
-    <w:p>
-      <w:pPr>
-        <w:spacing w:after="0"/>
-      </w:pPr>
-    </w:p>
-    <w:p>
-      <w:pPr>
-        <w:spacing w:after="0"/>
-      </w:pPr>
-      <w:r>
-        <w:t xml:space="preserve">1) </w:t>
-      </w:r>
-      <w:proofErr w:type="spellStart"/>
-      <w:r>
-        <w:t>docker</w:t>
-      </w:r>
-      <w:proofErr w:type="spellEnd"/>
+        <w:t>Requests</w:t>
+      </w:r>
+      <w:proofErr w:type="spellEnd"/>
+      <w:r>
+        <w:t xml:space="preserve"> por segundo (RPS)</w:t>
+      </w:r>
+      <w:r>
+        <w:br/>
+      </w:r>
+      <w:r>
+        <w:rPr>
+          <w:rFonts w:ascii="Segoe UI Symbol" w:hAnsi="Segoe UI Symbol" w:cs="Segoe UI Symbol"/>
+        </w:rPr>
+        <w:t>✔</w:t>
+      </w:r>
       <w:r>
         <w:t xml:space="preserve"> </w:t>
       </w:r>
       <w:proofErr w:type="spellStart"/>
       <w:r>
-        <w:t>compose</w:t>
-      </w:r>
-      <w:proofErr w:type="spellEnd"/>
+        <w:t>Error</w:t>
+      </w:r>
+      <w:proofErr w:type="spellEnd"/>
+      <w:r>
+        <w:t xml:space="preserve"> rate</w:t>
+      </w:r>
+      <w:r>
+        <w:br/>
+      </w:r>
+      <w:r>
+        <w:rPr>
+          <w:rFonts w:ascii="Segoe UI Symbol" w:hAnsi="Segoe UI Symbol" w:cs="Segoe UI Symbol"/>
+        </w:rPr>
+        <w:t>✔</w:t>
+      </w:r>
       <w:r>
         <w:t xml:space="preserve"> </w:t>
       </w:r>
       <w:proofErr w:type="spellStart"/>
       <w:r>
-        <w:t>up</w:t>
-      </w:r>
-      <w:proofErr w:type="spellEnd"/>
-      <w:r>
-        <w:t xml:space="preserve"> -d</w:t>
-      </w:r>
-    </w:p>
-    <w:p>
-      <w:pPr>
-        <w:spacing w:after="0"/>
-      </w:pPr>
-      <w:r>
-        <w:t xml:space="preserve">2) </w:t>
-      </w:r>
-      <w:proofErr w:type="spellStart"/>
-      <w:r>
-        <w:t>dotnet</w:t>
+        <w:t>Error</w:t>
       </w:r>
       <w:proofErr w:type="spellEnd"/>
       <w:r>
@@ -5080,113 +5149,115 @@
       </w:r>
       <w:proofErr w:type="spellStart"/>
       <w:r>
-        <w:t>run</w:t>
-      </w:r>
-      <w:proofErr w:type="spellEnd"/>
-      <w:r>
-        <w:t xml:space="preserve"> --</w:t>
-      </w:r>
-      <w:proofErr w:type="spellStart"/>
-      <w:r>
-        <w:t>project</w:t>
-      </w:r>
-      <w:proofErr w:type="spellEnd"/>
-      <w:r>
-        <w:t xml:space="preserve"> </w:t>
-      </w:r>
-      <w:proofErr w:type="spellStart"/>
-      <w:r>
-        <w:t>GrpcServer</w:t>
-      </w:r>
-      <w:proofErr w:type="spellEnd"/>
-    </w:p>
-    <w:p>
-      <w:pPr>
-        <w:spacing w:after="0"/>
-      </w:pPr>
-      <w:r>
-        <w:t xml:space="preserve">3) </w:t>
-      </w:r>
-      <w:proofErr w:type="spellStart"/>
-      <w:r>
-        <w:t>dotnet</w:t>
-      </w:r>
-      <w:proofErr w:type="spellEnd"/>
-      <w:r>
-        <w:t xml:space="preserve"> </w:t>
-      </w:r>
-      <w:proofErr w:type="spellStart"/>
-      <w:r>
-        <w:t>run</w:t>
-      </w:r>
-      <w:proofErr w:type="spellEnd"/>
-      <w:r>
-        <w:t xml:space="preserve"> --</w:t>
-      </w:r>
-      <w:proofErr w:type="spellStart"/>
-      <w:r>
-        <w:t>project</w:t>
-      </w:r>
-      <w:proofErr w:type="spellEnd"/>
-      <w:r>
-        <w:t xml:space="preserve"> </w:t>
-      </w:r>
-      <w:proofErr w:type="spellStart"/>
-      <w:r>
-        <w:t>GrpcLoadClient</w:t>
-      </w:r>
-      <w:proofErr w:type="spellEnd"/>
-    </w:p>
-    <w:p>
-      <w:pPr>
-        <w:spacing w:after="0"/>
-      </w:pPr>
-      <w:r>
-        <w:t>4) Acesse http://localhost:3000 (admin/admin)</w:t>
-      </w:r>
-    </w:p>
-    <w:p>
-      <w:pPr>
-        <w:spacing w:after="0"/>
-      </w:pPr>
-    </w:p>
-    <w:p>
-      <w:pPr>
-        <w:spacing w:after="0"/>
-        <w:rPr>
-          <w:u w:val="single"/>
-        </w:rPr>
-      </w:pPr>
-      <w:r>
-        <w:t>Os dashboards começam a mostrar dados em poucos segundos.</w:t>
-      </w:r>
+        <w:t>percentage</w:t>
+      </w:r>
+      <w:proofErr w:type="spellEnd"/>
       <w:r>
         <w:br/>
       </w:r>
       <w:r>
+        <w:rPr>
+          <w:rFonts w:ascii="Segoe UI Symbol" w:hAnsi="Segoe UI Symbol" w:cs="Segoe UI Symbol"/>
+        </w:rPr>
+        <w:t>✔</w:t>
+      </w:r>
+      <w:r>
+        <w:t xml:space="preserve"> Análise por status </w:t>
+      </w:r>
+      <w:proofErr w:type="spellStart"/>
+      <w:r>
+        <w:t>code</w:t>
+      </w:r>
+      <w:proofErr w:type="spellEnd"/>
+      <w:r>
         <w:br/>
-        <w:t xml:space="preserve">acesse o link no </w:t>
-      </w:r>
-      <w:proofErr w:type="spellStart"/>
-      <w:r>
-        <w:t>git</w:t>
-      </w:r>
-      <w:proofErr w:type="spellEnd"/>
-      <w:r>
-        <w:t xml:space="preserve"> hub para clonar o projeto:</w:t>
       </w:r>
       <w:r>
         <w:br/>
-      </w:r>
-      <w:r>
-        <w:rPr>
-          <w:u w:val="single"/>
-        </w:rPr>
-        <w:t>https://github.com/abruno36/grpc-observability-stack</w:t>
+        <w:t>Tudo é reproduzível localmente em poucos minutos e foi pensado como:</w:t>
+      </w:r>
+      <w:r>
+        <w:br/>
+        <w:t>• Case técnico para entrevistas</w:t>
+      </w:r>
+      <w:r>
+        <w:br/>
+        <w:t xml:space="preserve">• Laboratório de </w:t>
+      </w:r>
+      <w:proofErr w:type="spellStart"/>
+      <w:r>
+        <w:t>observabilidade</w:t>
+      </w:r>
+      <w:proofErr w:type="spellEnd"/>
+      <w:r>
+        <w:br/>
+        <w:t xml:space="preserve">• Exemplo prático de SRE / </w:t>
+      </w:r>
+      <w:proofErr w:type="spellStart"/>
+      <w:r>
+        <w:t>monitoring</w:t>
+      </w:r>
+      <w:proofErr w:type="spellEnd"/>
+      <w:r>
+        <w:br/>
+      </w:r>
+      <w:r>
+        <w:br/>
+      </w:r>
+      <w:r>
+        <w:rPr>
+          <w:rFonts w:ascii="Segoe UI Emoji" w:hAnsi="Segoe UI Emoji" w:cs="Segoe UI Emoji"/>
+        </w:rPr>
+        <w:t>🔗</w:t>
+      </w:r>
+      <w:r>
+        <w:t xml:space="preserve"> GitHub:</w:t>
+      </w:r>
+      <w:r>
+        <w:br/>
+      </w:r>
+      <w:hyperlink r:id="rId8" w:tgtFrame="_self" w:history="1">
+        <w:r>
+          <w:rPr>
+            <w:rStyle w:val="Hyperlink"/>
+            <w:b/>
+            <w:bCs/>
+          </w:rPr>
+          <w:t>https://lnkd.in/djk</w:t>
+        </w:r>
+        <w:r>
+          <w:rPr>
+            <w:rStyle w:val="Hyperlink"/>
+            <w:b/>
+            <w:bCs/>
+          </w:rPr>
+          <w:t>H</w:t>
+        </w:r>
+        <w:r>
+          <w:rPr>
+            <w:rStyle w:val="Hyperlink"/>
+            <w:b/>
+            <w:bCs/>
+          </w:rPr>
+          <w:t>3Gyh</w:t>
+        </w:r>
+      </w:hyperlink>
+      <w:r>
+        <w:br/>
+      </w:r>
+      <w:r>
+        <w:br/>
+        <w:t xml:space="preserve">Feedbacks são muito bem-vindos </w:t>
+      </w:r>
+      <w:r>
+        <w:rPr>
+          <w:rFonts w:ascii="Segoe UI Emoji" w:hAnsi="Segoe UI Emoji" w:cs="Segoe UI Emoji"/>
+        </w:rPr>
+        <w:t>👊</w:t>
       </w:r>
     </w:p>
     <w:sectPr>
-      <w:headerReference w:type="default" r:id="rId8"/>
+      <w:headerReference w:type="default" r:id="rId9"/>
       <w:pgSz w:w="11906" w:h="16838"/>
       <w:pgMar w:top="1417" w:right="1701" w:bottom="1417" w:left="1701" w:header="708" w:footer="708" w:gutter="0"/>
       <w:cols w:space="708"/>
@@ -7287,7 +7358,6 @@
   <w:style w:type="character" w:default="1" w:styleId="Fontepargpadro">
     <w:name w:val="Default Paragraph Font"/>
     <w:uiPriority w:val="1"/>
-    <w:semiHidden/>
     <w:unhideWhenUsed/>
   </w:style>
   <w:style w:type="table" w:default="1" w:styleId="Tabelanormal">
@@ -7673,6 +7743,41 @@
       <w:bCs/>
     </w:rPr>
   </w:style>
+  <w:style w:type="character" w:styleId="Hyperlink">
+    <w:name w:val="Hyperlink"/>
+    <w:basedOn w:val="Fontepargpadro"/>
+    <w:uiPriority w:val="99"/>
+    <w:unhideWhenUsed/>
+    <w:rsid w:val="0010243B"/>
+    <w:rPr>
+      <w:color w:val="467886" w:themeColor="hyperlink"/>
+      <w:u w:val="single"/>
+    </w:rPr>
+  </w:style>
+  <w:style w:type="character" w:styleId="MenoPendente">
+    <w:name w:val="Unresolved Mention"/>
+    <w:basedOn w:val="Fontepargpadro"/>
+    <w:uiPriority w:val="99"/>
+    <w:semiHidden/>
+    <w:unhideWhenUsed/>
+    <w:rsid w:val="0010243B"/>
+    <w:rPr>
+      <w:color w:val="605E5C"/>
+      <w:shd w:val="clear" w:color="auto" w:fill="E1DFDD"/>
+    </w:rPr>
+  </w:style>
+  <w:style w:type="character" w:styleId="HiperlinkVisitado">
+    <w:name w:val="FollowedHyperlink"/>
+    <w:basedOn w:val="Fontepargpadro"/>
+    <w:uiPriority w:val="99"/>
+    <w:semiHidden/>
+    <w:unhideWhenUsed/>
+    <w:rsid w:val="0010243B"/>
+    <w:rPr>
+      <w:color w:val="96607D" w:themeColor="followedHyperlink"/>
+      <w:u w:val="single"/>
+    </w:rPr>
+  </w:style>
 </w:styles>
 </file>
 

</xml_diff>